<commit_message>
Professional info update...late checkin.
</commit_message>
<xml_diff>
--- a/img/MatthewTrumbellProfile.docx
+++ b/img/MatthewTrumbellProfile.docx
@@ -10,6 +10,7 @@
         <w:rPr>
           <w:rFonts w:cs="Arial"/>
           <w:b/>
+          <w:color w:val="000000" w:themeColor="text1"/>
           <w:sz w:val="28"/>
           <w:szCs w:val="28"/>
         </w:rPr>
@@ -18,6 +19,7 @@
         <w:rPr>
           <w:rFonts w:cs="Arial"/>
           <w:b/>
+          <w:color w:val="000000" w:themeColor="text1"/>
           <w:sz w:val="28"/>
           <w:szCs w:val="28"/>
         </w:rPr>
@@ -36,14 +38,16 @@
         <w:autoSpaceDN w:val="0"/>
         <w:adjustRightInd w:val="0"/>
         <w:rPr>
-          <w:rFonts w:ascii="Helvetica" w:hAnsi="Helvetica" w:cs="Helvetica"/>
+          <w:rFonts w:cs="Helvetica"/>
+          <w:color w:val="000000" w:themeColor="text1"/>
           <w:sz w:val="20"/>
           <w:szCs w:val="20"/>
         </w:rPr>
       </w:pPr>
       <w:r>
         <w:rPr>
-          <w:rFonts w:ascii="Helvetica" w:hAnsi="Helvetica" w:cs="Helvetica"/>
+          <w:rFonts w:cs="Helvetica"/>
+          <w:color w:val="000000" w:themeColor="text1"/>
           <w:sz w:val="20"/>
           <w:szCs w:val="20"/>
         </w:rPr>
@@ -51,7 +55,8 @@
       </w:r>
       <w:r>
         <w:rPr>
-          <w:rFonts w:ascii="Helvetica" w:hAnsi="Helvetica" w:cs="Helvetica"/>
+          <w:rFonts w:cs="Helvetica"/>
+          <w:color w:val="000000" w:themeColor="text1"/>
           <w:sz w:val="20"/>
           <w:szCs w:val="20"/>
         </w:rPr>
@@ -60,7 +65,8 @@
       </w:r>
       <w:r>
         <w:rPr>
-          <w:rFonts w:ascii="Helvetica" w:hAnsi="Helvetica" w:cs="Helvetica"/>
+          <w:rFonts w:cs="Helvetica"/>
+          <w:color w:val="000000" w:themeColor="text1"/>
           <w:sz w:val="20"/>
           <w:szCs w:val="20"/>
         </w:rPr>
@@ -69,7 +75,8 @@
       </w:r>
       <w:r>
         <w:rPr>
-          <w:rFonts w:ascii="Helvetica" w:hAnsi="Helvetica" w:cs="Helvetica"/>
+          <w:rFonts w:cs="Helvetica"/>
+          <w:color w:val="000000" w:themeColor="text1"/>
           <w:sz w:val="20"/>
           <w:szCs w:val="20"/>
         </w:rPr>
@@ -81,6 +88,7 @@
       <w:pPr>
         <w:rPr>
           <w:rFonts w:cs="Arial"/>
+          <w:color w:val="000000" w:themeColor="text1"/>
           <w:sz w:val="22"/>
           <w:szCs w:val="22"/>
         </w:rPr>
@@ -91,6 +99,7 @@
         <w:ind w:left="180"/>
         <w:rPr>
           <w:rFonts w:eastAsia="Times New Roman" w:cs="Arial"/>
+          <w:color w:val="000000" w:themeColor="text1"/>
           <w:sz w:val="22"/>
           <w:szCs w:val="22"/>
         </w:rPr>
@@ -98,7 +107,7 @@
       <w:r>
         <w:rPr>
           <w:rFonts w:eastAsia="Times New Roman" w:cs="Arial"/>
-          <w:color w:val="333333"/>
+          <w:color w:val="000000" w:themeColor="text1"/>
           <w:sz w:val="22"/>
           <w:szCs w:val="22"/>
           <w:shd w:val="clear" w:color="auto" w:fill="FFFFFF"/>
@@ -108,7 +117,7 @@
       <w:r>
         <w:rPr>
           <w:rFonts w:eastAsia="Times New Roman" w:cs="Arial"/>
-          <w:color w:val="333333"/>
+          <w:color w:val="000000" w:themeColor="text1"/>
           <w:sz w:val="22"/>
           <w:szCs w:val="22"/>
           <w:shd w:val="clear" w:color="auto" w:fill="FFFFFF"/>
@@ -118,7 +127,7 @@
       <w:r>
         <w:rPr>
           <w:rFonts w:eastAsia="Times New Roman" w:cs="Arial"/>
-          <w:color w:val="333333"/>
+          <w:color w:val="000000" w:themeColor="text1"/>
           <w:sz w:val="22"/>
           <w:szCs w:val="22"/>
           <w:shd w:val="clear" w:color="auto" w:fill="FFFFFF"/>
@@ -128,7 +137,7 @@
       <w:r>
         <w:rPr>
           <w:rFonts w:eastAsia="Times New Roman" w:cs="Arial"/>
-          <w:color w:val="333333"/>
+          <w:color w:val="000000" w:themeColor="text1"/>
           <w:sz w:val="22"/>
           <w:szCs w:val="22"/>
           <w:shd w:val="clear" w:color="auto" w:fill="FFFFFF"/>
@@ -138,7 +147,7 @@
       <w:r>
         <w:rPr>
           <w:rFonts w:eastAsia="Times New Roman" w:cs="Arial"/>
-          <w:color w:val="333333"/>
+          <w:color w:val="000000" w:themeColor="text1"/>
           <w:sz w:val="22"/>
           <w:szCs w:val="22"/>
           <w:shd w:val="clear" w:color="auto" w:fill="FFFFFF"/>
@@ -148,7 +157,7 @@
       <w:r>
         <w:rPr>
           <w:rFonts w:eastAsia="Times New Roman" w:cs="Arial"/>
-          <w:color w:val="333333"/>
+          <w:color w:val="000000" w:themeColor="text1"/>
           <w:sz w:val="22"/>
           <w:szCs w:val="22"/>
           <w:shd w:val="clear" w:color="auto" w:fill="FFFFFF"/>
@@ -160,6 +169,7 @@
       <w:pPr>
         <w:rPr>
           <w:rFonts w:cs="Arial"/>
+          <w:color w:val="000000" w:themeColor="text1"/>
           <w:sz w:val="22"/>
           <w:szCs w:val="22"/>
         </w:rPr>
@@ -170,12 +180,14 @@
         <w:rPr>
           <w:rFonts w:cs="Arial"/>
           <w:b/>
+          <w:color w:val="000000" w:themeColor="text1"/>
         </w:rPr>
       </w:pPr>
       <w:r>
         <w:rPr>
           <w:rFonts w:cs="Arial"/>
           <w:b/>
+          <w:color w:val="000000" w:themeColor="text1"/>
         </w:rPr>
         <w:t>Director of Technology</w:t>
       </w:r>
@@ -184,13 +196,15 @@
       <w:pPr>
         <w:rPr>
           <w:rFonts w:cs="Arial"/>
-          <w:sz w:val="22"/>
-          <w:szCs w:val="22"/>
-        </w:rPr>
-      </w:pPr>
-      <w:r>
-        <w:rPr>
-          <w:rFonts w:cs="Arial"/>
+          <w:color w:val="000000" w:themeColor="text1"/>
+          <w:sz w:val="22"/>
+          <w:szCs w:val="22"/>
+        </w:rPr>
+      </w:pPr>
+      <w:r>
+        <w:rPr>
+          <w:rFonts w:cs="Arial"/>
+          <w:color w:val="000000" w:themeColor="text1"/>
           <w:sz w:val="22"/>
           <w:szCs w:val="22"/>
         </w:rPr>
@@ -199,10 +213,22 @@
       <w:r>
         <w:rPr>
           <w:rFonts w:cs="Arial"/>
-          <w:sz w:val="22"/>
-          <w:szCs w:val="22"/>
-        </w:rPr>
-        <w:t xml:space="preserve"> (2011 – Present)</w:t>
+          <w:color w:val="000000" w:themeColor="text1"/>
+          <w:sz w:val="22"/>
+          <w:szCs w:val="22"/>
+        </w:rPr>
+        <w:t xml:space="preserve"> (2011–</w:t>
+      </w:r>
+      <w:bookmarkStart w:id="0" w:name="_GoBack"/>
+      <w:bookmarkEnd w:id="0"/>
+      <w:r>
+        <w:rPr>
+          <w:rFonts w:cs="Arial"/>
+          <w:color w:val="000000" w:themeColor="text1"/>
+          <w:sz w:val="22"/>
+          <w:szCs w:val="22"/>
+        </w:rPr>
+        <w:t>Present)</w:t>
       </w:r>
     </w:p>
     <w:p>
@@ -211,13 +237,15 @@
         <w:ind w:left="180"/>
         <w:rPr>
           <w:rFonts w:cs="Arial"/>
-          <w:sz w:val="22"/>
-          <w:szCs w:val="22"/>
-        </w:rPr>
-      </w:pPr>
-      <w:r>
-        <w:rPr>
-          <w:rFonts w:cs="Arial"/>
+          <w:color w:val="000000" w:themeColor="text1"/>
+          <w:sz w:val="22"/>
+          <w:szCs w:val="22"/>
+        </w:rPr>
+      </w:pPr>
+      <w:r>
+        <w:rPr>
+          <w:rFonts w:cs="Arial"/>
+          <w:color w:val="000000" w:themeColor="text1"/>
           <w:sz w:val="22"/>
           <w:szCs w:val="22"/>
         </w:rPr>
@@ -226,6 +254,7 @@
       <w:r>
         <w:rPr>
           <w:rFonts w:cs="Arial"/>
+          <w:color w:val="000000" w:themeColor="text1"/>
           <w:sz w:val="22"/>
           <w:szCs w:val="22"/>
         </w:rPr>
@@ -234,6 +263,7 @@
       <w:r>
         <w:rPr>
           <w:rFonts w:cs="Arial"/>
+          <w:color w:val="000000" w:themeColor="text1"/>
           <w:sz w:val="22"/>
           <w:szCs w:val="22"/>
         </w:rPr>
@@ -242,6 +272,7 @@
       <w:r>
         <w:rPr>
           <w:rFonts w:cs="Arial"/>
+          <w:color w:val="000000" w:themeColor="text1"/>
           <w:sz w:val="22"/>
           <w:szCs w:val="22"/>
         </w:rPr>
@@ -250,6 +281,7 @@
       <w:r>
         <w:rPr>
           <w:rFonts w:cs="Arial"/>
+          <w:color w:val="000000" w:themeColor="text1"/>
           <w:sz w:val="22"/>
           <w:szCs w:val="22"/>
         </w:rPr>
@@ -258,6 +290,7 @@
       <w:r>
         <w:rPr>
           <w:rFonts w:cs="Arial"/>
+          <w:color w:val="000000" w:themeColor="text1"/>
           <w:sz w:val="22"/>
           <w:szCs w:val="22"/>
         </w:rPr>
@@ -266,6 +299,7 @@
       <w:r>
         <w:rPr>
           <w:rFonts w:cs="Arial"/>
+          <w:color w:val="000000" w:themeColor="text1"/>
           <w:sz w:val="22"/>
           <w:szCs w:val="22"/>
         </w:rPr>
@@ -274,6 +308,7 @@
       <w:r>
         <w:rPr>
           <w:rFonts w:cs="Arial"/>
+          <w:color w:val="000000" w:themeColor="text1"/>
           <w:sz w:val="22"/>
           <w:szCs w:val="22"/>
         </w:rPr>
@@ -282,6 +317,7 @@
       <w:r>
         <w:rPr>
           <w:rFonts w:cs="Arial"/>
+          <w:color w:val="000000" w:themeColor="text1"/>
           <w:sz w:val="22"/>
           <w:szCs w:val="22"/>
         </w:rPr>
@@ -290,32 +326,16 @@
       <w:r>
         <w:rPr>
           <w:rFonts w:cs="Arial"/>
-          <w:sz w:val="22"/>
-          <w:szCs w:val="22"/>
-        </w:rPr>
-        <w:t xml:space="preserve"> leading to increased system availability and performance. Delivered an electronic execution platform and established a system for quantitative strategy development, with robust statistical foundations and rich </w:t>
-      </w:r>
-      <w:proofErr w:type="spellStart"/>
-      <w:r>
-        <w:rPr>
-          <w:rFonts w:cs="Arial"/>
-          <w:sz w:val="22"/>
-          <w:szCs w:val="22"/>
-        </w:rPr>
-        <w:t>backtesting</w:t>
-      </w:r>
-      <w:proofErr w:type="spellEnd"/>
-      <w:r>
-        <w:rPr>
-          <w:rFonts w:cs="Arial"/>
-          <w:sz w:val="22"/>
-          <w:szCs w:val="22"/>
-        </w:rPr>
-        <w:t xml:space="preserve"> abilities. Managed IT build</w:t>
-      </w:r>
-      <w:r>
-        <w:rPr>
-          <w:rFonts w:cs="Arial"/>
+          <w:color w:val="000000" w:themeColor="text1"/>
+          <w:sz w:val="22"/>
+          <w:szCs w:val="22"/>
+        </w:rPr>
+        <w:t xml:space="preserve"> leading to increased system availability and performance. Delivered an electronic execution platform and established a system for quantitative strategy development, with robust statistical foundations and rich backtesting abilities. Managed IT build</w:t>
+      </w:r>
+      <w:r>
+        <w:rPr>
+          <w:rFonts w:cs="Arial"/>
+          <w:color w:val="000000" w:themeColor="text1"/>
           <w:sz w:val="22"/>
           <w:szCs w:val="22"/>
         </w:rPr>
@@ -324,6 +344,7 @@
       <w:r>
         <w:rPr>
           <w:rFonts w:cs="Arial"/>
+          <w:color w:val="000000" w:themeColor="text1"/>
           <w:sz w:val="22"/>
           <w:szCs w:val="22"/>
         </w:rPr>
@@ -334,22 +355,23 @@
       <w:pPr>
         <w:rPr>
           <w:rFonts w:cs="Arial"/>
-        </w:rPr>
-      </w:pPr>
-      <w:bookmarkStart w:id="0" w:name="_GoBack"/>
-      <w:bookmarkEnd w:id="0"/>
+          <w:color w:val="000000" w:themeColor="text1"/>
+        </w:rPr>
+      </w:pPr>
     </w:p>
     <w:p>
       <w:pPr>
         <w:rPr>
           <w:rFonts w:cs="Arial"/>
           <w:b/>
+          <w:color w:val="000000" w:themeColor="text1"/>
         </w:rPr>
       </w:pPr>
       <w:r>
         <w:rPr>
           <w:rFonts w:cs="Arial"/>
           <w:b/>
+          <w:color w:val="000000" w:themeColor="text1"/>
         </w:rPr>
         <w:t>Senior Developer</w:t>
       </w:r>
@@ -357,6 +379,7 @@
         <w:rPr>
           <w:rFonts w:cs="Arial"/>
           <w:b/>
+          <w:color w:val="000000" w:themeColor="text1"/>
         </w:rPr>
         <w:t xml:space="preserve"> </w:t>
       </w:r>
@@ -366,21 +389,22 @@
         <w:rPr>
           <w:rFonts w:cs="Arial"/>
           <w:b/>
-        </w:rPr>
-      </w:pPr>
-      <w:proofErr w:type="spellStart"/>
-      <w:r>
-        <w:rPr>
-          <w:rFonts w:cs="Arial"/>
+          <w:color w:val="000000" w:themeColor="text1"/>
+        </w:rPr>
+      </w:pPr>
+      <w:r>
+        <w:rPr>
+          <w:rFonts w:cs="Arial"/>
+          <w:color w:val="000000" w:themeColor="text1"/>
           <w:sz w:val="22"/>
           <w:szCs w:val="22"/>
         </w:rPr>
         <w:t>TradeForecaster</w:t>
       </w:r>
-      <w:proofErr w:type="spellEnd"/>
-      <w:r>
-        <w:rPr>
-          <w:rFonts w:cs="Arial"/>
+      <w:r>
+        <w:rPr>
+          <w:rFonts w:cs="Arial"/>
+          <w:color w:val="000000" w:themeColor="text1"/>
           <w:sz w:val="22"/>
           <w:szCs w:val="22"/>
         </w:rPr>
@@ -393,13 +417,15 @@
         <w:ind w:left="180"/>
         <w:rPr>
           <w:rFonts w:cs="Arial"/>
-          <w:sz w:val="22"/>
-          <w:szCs w:val="22"/>
-        </w:rPr>
-      </w:pPr>
-      <w:r>
-        <w:rPr>
-          <w:rFonts w:cs="Arial"/>
+          <w:color w:val="000000" w:themeColor="text1"/>
+          <w:sz w:val="22"/>
+          <w:szCs w:val="22"/>
+        </w:rPr>
+      </w:pPr>
+      <w:r>
+        <w:rPr>
+          <w:rFonts w:cs="Arial"/>
+          <w:color w:val="000000" w:themeColor="text1"/>
           <w:sz w:val="22"/>
           <w:szCs w:val="22"/>
         </w:rPr>
@@ -408,6 +434,7 @@
       <w:r>
         <w:rPr>
           <w:rFonts w:cs="Arial"/>
+          <w:color w:val="000000" w:themeColor="text1"/>
           <w:sz w:val="22"/>
           <w:szCs w:val="22"/>
         </w:rPr>
@@ -416,6 +443,7 @@
       <w:r>
         <w:rPr>
           <w:rFonts w:cs="Arial"/>
+          <w:color w:val="000000" w:themeColor="text1"/>
           <w:sz w:val="22"/>
           <w:szCs w:val="22"/>
         </w:rPr>
@@ -424,6 +452,7 @@
       <w:r>
         <w:rPr>
           <w:rFonts w:cs="Arial"/>
+          <w:color w:val="000000" w:themeColor="text1"/>
           <w:sz w:val="22"/>
           <w:szCs w:val="22"/>
         </w:rPr>
@@ -432,34 +461,18 @@
       <w:r>
         <w:rPr>
           <w:rFonts w:cs="Arial"/>
-          <w:sz w:val="22"/>
-          <w:szCs w:val="22"/>
-        </w:rPr>
-        <w:t xml:space="preserve">systems, developed custom routing and </w:t>
-      </w:r>
-      <w:proofErr w:type="spellStart"/>
-      <w:r>
-        <w:rPr>
-          <w:rFonts w:cs="Arial"/>
-          <w:sz w:val="22"/>
-          <w:szCs w:val="22"/>
-        </w:rPr>
-        <w:t>eventing</w:t>
-      </w:r>
-      <w:proofErr w:type="spellEnd"/>
-      <w:r>
-        <w:rPr>
-          <w:rFonts w:cs="Arial"/>
-          <w:sz w:val="22"/>
-          <w:szCs w:val="22"/>
-        </w:rPr>
-        <w:t xml:space="preserve"> structures to reduce latency. Tested performance of software and hardware related to low latency execution systems, including continuous performance testing of our core software products.</w:t>
-      </w:r>
-    </w:p>
-    <w:p>
-      <w:pPr>
-        <w:rPr>
-          <w:rFonts w:cs="Arial"/>
+          <w:color w:val="000000" w:themeColor="text1"/>
+          <w:sz w:val="22"/>
+          <w:szCs w:val="22"/>
+        </w:rPr>
+        <w:t>systems, developed custom routing and eventing structures to reduce latency. Tested performance of software and hardware related to low latency execution systems, including continuous performance testing of our core software products.</w:t>
+      </w:r>
+    </w:p>
+    <w:p>
+      <w:pPr>
+        <w:rPr>
+          <w:rFonts w:cs="Arial"/>
+          <w:color w:val="000000" w:themeColor="text1"/>
           <w:sz w:val="22"/>
           <w:szCs w:val="22"/>
         </w:rPr>
@@ -470,12 +483,14 @@
         <w:rPr>
           <w:rFonts w:cs="Arial"/>
           <w:b/>
+          <w:color w:val="000000" w:themeColor="text1"/>
         </w:rPr>
       </w:pPr>
       <w:r>
         <w:rPr>
           <w:rFonts w:cs="Arial"/>
           <w:b/>
+          <w:color w:val="000000" w:themeColor="text1"/>
         </w:rPr>
         <w:t>Associate Director</w:t>
       </w:r>
@@ -484,13 +499,15 @@
       <w:pPr>
         <w:rPr>
           <w:rFonts w:cs="Arial"/>
-          <w:sz w:val="22"/>
-          <w:szCs w:val="22"/>
-        </w:rPr>
-      </w:pPr>
-      <w:r>
-        <w:rPr>
-          <w:rFonts w:cs="Arial"/>
+          <w:color w:val="000000" w:themeColor="text1"/>
+          <w:sz w:val="22"/>
+          <w:szCs w:val="22"/>
+        </w:rPr>
+      </w:pPr>
+      <w:r>
+        <w:rPr>
+          <w:rFonts w:cs="Arial"/>
+          <w:color w:val="000000" w:themeColor="text1"/>
           <w:sz w:val="22"/>
           <w:szCs w:val="22"/>
         </w:rPr>
@@ -499,6 +516,7 @@
       <w:r>
         <w:rPr>
           <w:rFonts w:cs="Arial"/>
+          <w:color w:val="000000" w:themeColor="text1"/>
           <w:sz w:val="22"/>
           <w:szCs w:val="22"/>
         </w:rPr>
@@ -511,13 +529,15 @@
         <w:ind w:left="180"/>
         <w:rPr>
           <w:rFonts w:cs="Arial"/>
-          <w:sz w:val="22"/>
-          <w:szCs w:val="22"/>
-        </w:rPr>
-      </w:pPr>
-      <w:r>
-        <w:rPr>
-          <w:rFonts w:cs="Arial"/>
+          <w:color w:val="000000" w:themeColor="text1"/>
+          <w:sz w:val="22"/>
+          <w:szCs w:val="22"/>
+        </w:rPr>
+      </w:pPr>
+      <w:r>
+        <w:rPr>
+          <w:rFonts w:cs="Arial"/>
+          <w:color w:val="000000" w:themeColor="text1"/>
           <w:sz w:val="22"/>
           <w:szCs w:val="22"/>
         </w:rPr>
@@ -526,6 +546,7 @@
       <w:r>
         <w:rPr>
           <w:rFonts w:cs="Arial"/>
+          <w:color w:val="000000" w:themeColor="text1"/>
           <w:sz w:val="22"/>
           <w:szCs w:val="22"/>
         </w:rPr>
@@ -534,6 +555,7 @@
       <w:r>
         <w:rPr>
           <w:rFonts w:cs="Arial"/>
+          <w:color w:val="000000" w:themeColor="text1"/>
           <w:sz w:val="22"/>
           <w:szCs w:val="22"/>
         </w:rPr>
@@ -544,6 +566,7 @@
       <w:pPr>
         <w:rPr>
           <w:rFonts w:cs="Arial"/>
+          <w:color w:val="000000" w:themeColor="text1"/>
           <w:sz w:val="22"/>
           <w:szCs w:val="22"/>
         </w:rPr>
@@ -554,12 +577,14 @@
         <w:rPr>
           <w:rFonts w:cs="Arial"/>
           <w:b/>
+          <w:color w:val="000000" w:themeColor="text1"/>
         </w:rPr>
       </w:pPr>
       <w:r>
         <w:rPr>
           <w:rFonts w:cs="Arial"/>
           <w:b/>
+          <w:color w:val="000000" w:themeColor="text1"/>
         </w:rPr>
         <w:t>Development Team Lead</w:t>
       </w:r>
@@ -568,13 +593,15 @@
       <w:pPr>
         <w:rPr>
           <w:rFonts w:cs="Arial"/>
-          <w:sz w:val="22"/>
-          <w:szCs w:val="22"/>
-        </w:rPr>
-      </w:pPr>
-      <w:r>
-        <w:rPr>
-          <w:rFonts w:cs="Arial"/>
+          <w:color w:val="000000" w:themeColor="text1"/>
+          <w:sz w:val="22"/>
+          <w:szCs w:val="22"/>
+        </w:rPr>
+      </w:pPr>
+      <w:r>
+        <w:rPr>
+          <w:rFonts w:cs="Arial"/>
+          <w:color w:val="000000" w:themeColor="text1"/>
           <w:sz w:val="22"/>
           <w:szCs w:val="22"/>
         </w:rPr>
@@ -583,6 +610,7 @@
       <w:r>
         <w:rPr>
           <w:rFonts w:cs="Arial"/>
+          <w:color w:val="000000" w:themeColor="text1"/>
           <w:sz w:val="22"/>
           <w:szCs w:val="22"/>
         </w:rPr>
@@ -595,13 +623,15 @@
         <w:ind w:left="180"/>
         <w:rPr>
           <w:rFonts w:cs="Arial"/>
-          <w:sz w:val="22"/>
-          <w:szCs w:val="22"/>
-        </w:rPr>
-      </w:pPr>
-      <w:r>
-        <w:rPr>
-          <w:rFonts w:cs="Arial"/>
+          <w:color w:val="000000" w:themeColor="text1"/>
+          <w:sz w:val="22"/>
+          <w:szCs w:val="22"/>
+        </w:rPr>
+      </w:pPr>
+      <w:r>
+        <w:rPr>
+          <w:rFonts w:cs="Arial"/>
+          <w:color w:val="000000" w:themeColor="text1"/>
           <w:sz w:val="22"/>
           <w:szCs w:val="22"/>
         </w:rPr>
@@ -612,6 +642,7 @@
       <w:pPr>
         <w:rPr>
           <w:rFonts w:cs="Arial"/>
+          <w:color w:val="000000" w:themeColor="text1"/>
           <w:sz w:val="22"/>
           <w:szCs w:val="22"/>
         </w:rPr>
@@ -622,12 +653,14 @@
         <w:rPr>
           <w:rFonts w:cs="Arial"/>
           <w:b/>
+          <w:color w:val="000000" w:themeColor="text1"/>
         </w:rPr>
       </w:pPr>
       <w:r>
         <w:rPr>
           <w:rFonts w:cs="Arial"/>
           <w:b/>
+          <w:color w:val="000000" w:themeColor="text1"/>
         </w:rPr>
         <w:t>Developer</w:t>
       </w:r>
@@ -636,13 +669,15 @@
       <w:pPr>
         <w:rPr>
           <w:rFonts w:cs="Arial"/>
-          <w:sz w:val="22"/>
-          <w:szCs w:val="22"/>
-        </w:rPr>
-      </w:pPr>
-      <w:r>
-        <w:rPr>
-          <w:rFonts w:cs="Arial"/>
+          <w:color w:val="000000" w:themeColor="text1"/>
+          <w:sz w:val="22"/>
+          <w:szCs w:val="22"/>
+        </w:rPr>
+      </w:pPr>
+      <w:r>
+        <w:rPr>
+          <w:rFonts w:cs="Arial"/>
+          <w:color w:val="000000" w:themeColor="text1"/>
           <w:sz w:val="22"/>
           <w:szCs w:val="22"/>
         </w:rPr>
@@ -651,6 +686,7 @@
       <w:r>
         <w:rPr>
           <w:rFonts w:cs="Arial"/>
+          <w:color w:val="000000" w:themeColor="text1"/>
           <w:sz w:val="22"/>
           <w:szCs w:val="22"/>
         </w:rPr>
@@ -663,13 +699,15 @@
         <w:ind w:left="180"/>
         <w:rPr>
           <w:rFonts w:cs="Arial"/>
-          <w:sz w:val="22"/>
-          <w:szCs w:val="22"/>
-        </w:rPr>
-      </w:pPr>
-      <w:r>
-        <w:rPr>
-          <w:rFonts w:cs="Arial"/>
+          <w:color w:val="000000" w:themeColor="text1"/>
+          <w:sz w:val="22"/>
+          <w:szCs w:val="22"/>
+        </w:rPr>
+      </w:pPr>
+      <w:r>
+        <w:rPr>
+          <w:rFonts w:cs="Arial"/>
+          <w:color w:val="000000" w:themeColor="text1"/>
           <w:sz w:val="22"/>
           <w:szCs w:val="22"/>
         </w:rPr>
@@ -1383,7 +1421,7 @@
 </file>
 
 <file path=customXml/itemProps1.xml><?xml version="1.0" encoding="utf-8"?>
-<ds:datastoreItem xmlns:ds="http://schemas.openxmlformats.org/officeDocument/2006/customXml" ds:itemID="{8C3C8DAC-CE40-5947-9A58-36F74A156A87}">
+<ds:datastoreItem xmlns:ds="http://schemas.openxmlformats.org/officeDocument/2006/customXml" ds:itemID="{9A9DBF2B-7D09-2E42-8D02-C56497F6B5B2}">
   <ds:schemaRefs>
     <ds:schemaRef ds:uri="http://schemas.openxmlformats.org/officeDocument/2006/bibliography"/>
   </ds:schemaRefs>

</xml_diff>

<commit_message>
New profile and resume.
</commit_message>
<xml_diff>
--- a/img/MatthewTrumbellProfile.docx
+++ b/img/MatthewTrumbellProfile.docx
@@ -30,7 +30,7 @@
       <w:pPr>
         <w:widowControl w:val="0"/>
         <w:tabs>
-          <w:tab w:val="left" w:pos="3420"/>
+          <w:tab w:val="left" w:pos="3330"/>
           <w:tab w:val="left" w:pos="5040"/>
           <w:tab w:val="left" w:pos="6570"/>
         </w:tabs>
@@ -132,7 +132,7 @@
           <w:szCs w:val="22"/>
           <w:shd w:val="clear" w:color="auto" w:fill="FFFFFF"/>
         </w:rPr>
-        <w:t>with over a decade experience delivering software</w:t>
+        <w:t xml:space="preserve">with over a decade </w:t>
       </w:r>
       <w:r>
         <w:rPr>
@@ -142,6 +142,26 @@
           <w:szCs w:val="22"/>
           <w:shd w:val="clear" w:color="auto" w:fill="FFFFFF"/>
         </w:rPr>
+        <w:t xml:space="preserve">of </w:t>
+      </w:r>
+      <w:r>
+        <w:rPr>
+          <w:rFonts w:eastAsia="Times New Roman" w:cs="Arial"/>
+          <w:color w:val="000000" w:themeColor="text1"/>
+          <w:sz w:val="22"/>
+          <w:szCs w:val="22"/>
+          <w:shd w:val="clear" w:color="auto" w:fill="FFFFFF"/>
+        </w:rPr>
+        <w:t>experience delivering software</w:t>
+      </w:r>
+      <w:r>
+        <w:rPr>
+          <w:rFonts w:eastAsia="Times New Roman" w:cs="Arial"/>
+          <w:color w:val="000000" w:themeColor="text1"/>
+          <w:sz w:val="22"/>
+          <w:szCs w:val="22"/>
+          <w:shd w:val="clear" w:color="auto" w:fill="FFFFFF"/>
+        </w:rPr>
         <w:t>, infrastructure and analysis</w:t>
       </w:r>
       <w:r>
@@ -218,6 +238,153 @@
           <w:szCs w:val="22"/>
         </w:rPr>
         <w:t xml:space="preserve"> (2011–</w:t>
+      </w:r>
+      <w:r>
+        <w:rPr>
+          <w:rFonts w:cs="Arial"/>
+          <w:color w:val="000000" w:themeColor="text1"/>
+          <w:sz w:val="22"/>
+          <w:szCs w:val="22"/>
+        </w:rPr>
+        <w:t>Present)</w:t>
+      </w:r>
+    </w:p>
+    <w:p>
+      <w:pPr>
+        <w:spacing w:before="120"/>
+        <w:ind w:left="180"/>
+        <w:rPr>
+          <w:rFonts w:cs="Arial"/>
+          <w:color w:val="000000" w:themeColor="text1"/>
+          <w:sz w:val="22"/>
+          <w:szCs w:val="22"/>
+        </w:rPr>
+      </w:pPr>
+      <w:r>
+        <w:rPr>
+          <w:rFonts w:cs="Arial"/>
+          <w:color w:val="000000" w:themeColor="text1"/>
+          <w:sz w:val="22"/>
+          <w:szCs w:val="22"/>
+        </w:rPr>
+        <w:t xml:space="preserve">Led a team of developers and quants to deliver </w:t>
+      </w:r>
+      <w:r>
+        <w:rPr>
+          <w:rFonts w:cs="Arial"/>
+          <w:color w:val="000000" w:themeColor="text1"/>
+          <w:sz w:val="22"/>
+          <w:szCs w:val="22"/>
+        </w:rPr>
+        <w:t xml:space="preserve">a </w:t>
+      </w:r>
+      <w:r>
+        <w:rPr>
+          <w:rFonts w:cs="Arial"/>
+          <w:color w:val="000000" w:themeColor="text1"/>
+          <w:sz w:val="22"/>
+          <w:szCs w:val="22"/>
+        </w:rPr>
+        <w:t>distributed</w:t>
+      </w:r>
+      <w:r>
+        <w:rPr>
+          <w:rFonts w:cs="Arial"/>
+          <w:color w:val="000000" w:themeColor="text1"/>
+          <w:sz w:val="22"/>
+          <w:szCs w:val="22"/>
+        </w:rPr>
+        <w:t xml:space="preserve"> system for collection of market and execution data, with a web delivered system </w:t>
+      </w:r>
+      <w:r>
+        <w:rPr>
+          <w:rFonts w:cs="Arial"/>
+          <w:color w:val="000000" w:themeColor="text1"/>
+          <w:sz w:val="22"/>
+          <w:szCs w:val="22"/>
+        </w:rPr>
+        <w:t xml:space="preserve">optimized </w:t>
+      </w:r>
+      <w:r>
+        <w:rPr>
+          <w:rFonts w:cs="Arial"/>
+          <w:color w:val="000000" w:themeColor="text1"/>
+          <w:sz w:val="22"/>
+          <w:szCs w:val="22"/>
+        </w:rPr>
+        <w:t xml:space="preserve">for live risk reporting and quantitative analysis. Improved the stability and redundancy of </w:t>
+      </w:r>
+      <w:r>
+        <w:rPr>
+          <w:rFonts w:cs="Arial"/>
+          <w:color w:val="000000" w:themeColor="text1"/>
+          <w:sz w:val="22"/>
+          <w:szCs w:val="22"/>
+        </w:rPr>
+        <w:t xml:space="preserve">core </w:t>
+      </w:r>
+      <w:r>
+        <w:rPr>
+          <w:rFonts w:cs="Arial"/>
+          <w:color w:val="000000" w:themeColor="text1"/>
+          <w:sz w:val="22"/>
+          <w:szCs w:val="22"/>
+        </w:rPr>
+        <w:t>infrastructure</w:t>
+      </w:r>
+      <w:r>
+        <w:rPr>
+          <w:rFonts w:cs="Arial"/>
+          <w:color w:val="000000" w:themeColor="text1"/>
+          <w:sz w:val="22"/>
+          <w:szCs w:val="22"/>
+        </w:rPr>
+        <w:t>,</w:t>
+      </w:r>
+      <w:r>
+        <w:rPr>
+          <w:rFonts w:cs="Arial"/>
+          <w:color w:val="000000" w:themeColor="text1"/>
+          <w:sz w:val="22"/>
+          <w:szCs w:val="22"/>
+        </w:rPr>
+        <w:t xml:space="preserve"> </w:t>
+      </w:r>
+      <w:r>
+        <w:rPr>
+          <w:rFonts w:cs="Arial"/>
+          <w:color w:val="000000" w:themeColor="text1"/>
+          <w:sz w:val="22"/>
+          <w:szCs w:val="22"/>
+        </w:rPr>
+        <w:t>which improved system</w:t>
+      </w:r>
+      <w:r>
+        <w:rPr>
+          <w:rFonts w:cs="Arial"/>
+          <w:color w:val="000000" w:themeColor="text1"/>
+          <w:sz w:val="22"/>
+          <w:szCs w:val="22"/>
+        </w:rPr>
+        <w:t xml:space="preserve"> availability and performance. Delivered an electronic execution platform and established a system for qu</w:t>
+      </w:r>
+      <w:r>
+        <w:rPr>
+          <w:rFonts w:cs="Arial"/>
+          <w:color w:val="000000" w:themeColor="text1"/>
+          <w:sz w:val="22"/>
+          <w:szCs w:val="22"/>
+        </w:rPr>
+        <w:t>antitative strategy development</w:t>
+      </w:r>
+      <w:r>
+        <w:rPr>
+          <w:rFonts w:cs="Arial"/>
+          <w:color w:val="000000" w:themeColor="text1"/>
+          <w:sz w:val="22"/>
+          <w:szCs w:val="22"/>
+        </w:rPr>
+        <w:t xml:space="preserve"> with robust </w:t>
       </w:r>
       <w:bookmarkStart w:id="0" w:name="_GoBack"/>
       <w:bookmarkEnd w:id="0"/>
@@ -228,7 +395,107 @@
           <w:sz w:val="22"/>
           <w:szCs w:val="22"/>
         </w:rPr>
-        <w:t>Present)</w:t>
+        <w:t xml:space="preserve">statistical foundations and rich </w:t>
+      </w:r>
+      <w:proofErr w:type="spellStart"/>
+      <w:r>
+        <w:rPr>
+          <w:rFonts w:cs="Arial"/>
+          <w:color w:val="000000" w:themeColor="text1"/>
+          <w:sz w:val="22"/>
+          <w:szCs w:val="22"/>
+        </w:rPr>
+        <w:t>backtesting</w:t>
+      </w:r>
+      <w:proofErr w:type="spellEnd"/>
+      <w:r>
+        <w:rPr>
+          <w:rFonts w:cs="Arial"/>
+          <w:color w:val="000000" w:themeColor="text1"/>
+          <w:sz w:val="22"/>
+          <w:szCs w:val="22"/>
+        </w:rPr>
+        <w:t xml:space="preserve"> abilities. Managed IT build</w:t>
+      </w:r>
+      <w:r>
+        <w:rPr>
+          <w:rFonts w:cs="Arial"/>
+          <w:color w:val="000000" w:themeColor="text1"/>
+          <w:sz w:val="22"/>
+          <w:szCs w:val="22"/>
+        </w:rPr>
+        <w:t>-out, procurement</w:t>
+      </w:r>
+      <w:r>
+        <w:rPr>
+          <w:rFonts w:cs="Arial"/>
+          <w:color w:val="000000" w:themeColor="text1"/>
+          <w:sz w:val="22"/>
+          <w:szCs w:val="22"/>
+        </w:rPr>
+        <w:t xml:space="preserve"> and colocation supporting low latency market making in derivative products.</w:t>
+      </w:r>
+    </w:p>
+    <w:p>
+      <w:pPr>
+        <w:rPr>
+          <w:rFonts w:cs="Arial"/>
+          <w:color w:val="000000" w:themeColor="text1"/>
+        </w:rPr>
+      </w:pPr>
+    </w:p>
+    <w:p>
+      <w:pPr>
+        <w:rPr>
+          <w:rFonts w:cs="Arial"/>
+          <w:b/>
+          <w:color w:val="000000" w:themeColor="text1"/>
+        </w:rPr>
+      </w:pPr>
+      <w:r>
+        <w:rPr>
+          <w:rFonts w:cs="Arial"/>
+          <w:b/>
+          <w:color w:val="000000" w:themeColor="text1"/>
+        </w:rPr>
+        <w:t>Senior Developer</w:t>
+      </w:r>
+      <w:r>
+        <w:rPr>
+          <w:rFonts w:cs="Arial"/>
+          <w:b/>
+          <w:color w:val="000000" w:themeColor="text1"/>
+        </w:rPr>
+        <w:t xml:space="preserve"> </w:t>
+      </w:r>
+    </w:p>
+    <w:p>
+      <w:pPr>
+        <w:rPr>
+          <w:rFonts w:cs="Arial"/>
+          <w:b/>
+          <w:color w:val="000000" w:themeColor="text1"/>
+        </w:rPr>
+      </w:pPr>
+      <w:proofErr w:type="spellStart"/>
+      <w:r>
+        <w:rPr>
+          <w:rFonts w:cs="Arial"/>
+          <w:color w:val="000000" w:themeColor="text1"/>
+          <w:sz w:val="22"/>
+          <w:szCs w:val="22"/>
+        </w:rPr>
+        <w:t>TradeForecaster</w:t>
+      </w:r>
+      <w:proofErr w:type="spellEnd"/>
+      <w:r>
+        <w:rPr>
+          <w:rFonts w:cs="Arial"/>
+          <w:color w:val="000000" w:themeColor="text1"/>
+          <w:sz w:val="22"/>
+          <w:szCs w:val="22"/>
+        </w:rPr>
+        <w:t xml:space="preserve"> (2007-2011)</w:t>
       </w:r>
     </w:p>
     <w:p>
@@ -249,113 +516,99 @@
           <w:sz w:val="22"/>
           <w:szCs w:val="22"/>
         </w:rPr>
-        <w:t xml:space="preserve">Led a team of developers and quants to deliver </w:t>
-      </w:r>
-      <w:r>
-        <w:rPr>
-          <w:rFonts w:cs="Arial"/>
-          <w:color w:val="000000" w:themeColor="text1"/>
-          <w:sz w:val="22"/>
-          <w:szCs w:val="22"/>
-        </w:rPr>
-        <w:t xml:space="preserve">a </w:t>
-      </w:r>
-      <w:r>
-        <w:rPr>
-          <w:rFonts w:cs="Arial"/>
-          <w:color w:val="000000" w:themeColor="text1"/>
-          <w:sz w:val="22"/>
-          <w:szCs w:val="22"/>
-        </w:rPr>
-        <w:t>distributed</w:t>
-      </w:r>
-      <w:r>
-        <w:rPr>
-          <w:rFonts w:cs="Arial"/>
-          <w:color w:val="000000" w:themeColor="text1"/>
-          <w:sz w:val="22"/>
-          <w:szCs w:val="22"/>
-        </w:rPr>
-        <w:t xml:space="preserve"> system for collection of market and execution data, with a web delivered system </w:t>
-      </w:r>
-      <w:r>
-        <w:rPr>
-          <w:rFonts w:cs="Arial"/>
-          <w:color w:val="000000" w:themeColor="text1"/>
-          <w:sz w:val="22"/>
-          <w:szCs w:val="22"/>
-        </w:rPr>
-        <w:t xml:space="preserve">optimized </w:t>
-      </w:r>
-      <w:r>
-        <w:rPr>
-          <w:rFonts w:cs="Arial"/>
-          <w:color w:val="000000" w:themeColor="text1"/>
-          <w:sz w:val="22"/>
-          <w:szCs w:val="22"/>
-        </w:rPr>
-        <w:t xml:space="preserve">for live risk reporting and quantitative analysis. Improved the stability and redundancy of </w:t>
-      </w:r>
-      <w:r>
-        <w:rPr>
-          <w:rFonts w:cs="Arial"/>
-          <w:color w:val="000000" w:themeColor="text1"/>
-          <w:sz w:val="22"/>
-          <w:szCs w:val="22"/>
-        </w:rPr>
-        <w:t xml:space="preserve">core </w:t>
-      </w:r>
-      <w:r>
-        <w:rPr>
-          <w:rFonts w:cs="Arial"/>
-          <w:color w:val="000000" w:themeColor="text1"/>
-          <w:sz w:val="22"/>
-          <w:szCs w:val="22"/>
-        </w:rPr>
-        <w:t>infrastructure</w:t>
-      </w:r>
-      <w:r>
-        <w:rPr>
-          <w:rFonts w:cs="Arial"/>
-          <w:color w:val="000000" w:themeColor="text1"/>
-          <w:sz w:val="22"/>
-          <w:szCs w:val="22"/>
-        </w:rPr>
-        <w:t>,</w:t>
-      </w:r>
-      <w:r>
-        <w:rPr>
-          <w:rFonts w:cs="Arial"/>
-          <w:color w:val="000000" w:themeColor="text1"/>
-          <w:sz w:val="22"/>
-          <w:szCs w:val="22"/>
-        </w:rPr>
-        <w:t xml:space="preserve"> leading to increased system availability and performance. Delivered an electronic execution platform and established a system for quantitative strategy development, with robust statistical foundations and rich backtesting abilities. Managed IT build</w:t>
-      </w:r>
-      <w:r>
-        <w:rPr>
-          <w:rFonts w:cs="Arial"/>
-          <w:color w:val="000000" w:themeColor="text1"/>
-          <w:sz w:val="22"/>
-          <w:szCs w:val="22"/>
-        </w:rPr>
-        <w:t>-out, procurement</w:t>
-      </w:r>
-      <w:r>
-        <w:rPr>
-          <w:rFonts w:cs="Arial"/>
-          <w:color w:val="000000" w:themeColor="text1"/>
-          <w:sz w:val="22"/>
-          <w:szCs w:val="22"/>
-        </w:rPr>
-        <w:t xml:space="preserve"> and colocation supporting low latency market making in derivative products.</w:t>
-      </w:r>
-    </w:p>
-    <w:p>
-      <w:pPr>
-        <w:rPr>
-          <w:rFonts w:cs="Arial"/>
-          <w:color w:val="000000" w:themeColor="text1"/>
+        <w:t>Delivered</w:t>
+      </w:r>
+      <w:r>
+        <w:rPr>
+          <w:rFonts w:cs="Arial"/>
+          <w:color w:val="000000" w:themeColor="text1"/>
+          <w:sz w:val="22"/>
+          <w:szCs w:val="22"/>
+        </w:rPr>
+        <w:t xml:space="preserve"> very low latency trading elect</w:t>
+      </w:r>
+      <w:r>
+        <w:rPr>
+          <w:rFonts w:cs="Arial"/>
+          <w:color w:val="000000" w:themeColor="text1"/>
+          <w:sz w:val="22"/>
+          <w:szCs w:val="22"/>
+        </w:rPr>
+        <w:t>ronic trading infrastructure.  O</w:t>
+      </w:r>
+      <w:r>
+        <w:rPr>
+          <w:rFonts w:cs="Arial"/>
+          <w:color w:val="000000" w:themeColor="text1"/>
+          <w:sz w:val="22"/>
+          <w:szCs w:val="22"/>
+        </w:rPr>
+        <w:t xml:space="preserve">ptimized market data parsing and order entry adapters, reduced memory footprint and churn of key </w:t>
+      </w:r>
+      <w:r>
+        <w:rPr>
+          <w:rFonts w:cs="Arial"/>
+          <w:color w:val="000000" w:themeColor="text1"/>
+          <w:sz w:val="22"/>
+          <w:szCs w:val="22"/>
+        </w:rPr>
+        <w:t>systems. D</w:t>
+      </w:r>
+      <w:r>
+        <w:rPr>
+          <w:rFonts w:cs="Arial"/>
+          <w:color w:val="000000" w:themeColor="text1"/>
+          <w:sz w:val="22"/>
+          <w:szCs w:val="22"/>
+        </w:rPr>
+        <w:t xml:space="preserve">eveloped custom routing and </w:t>
+      </w:r>
+      <w:proofErr w:type="spellStart"/>
+      <w:r>
+        <w:rPr>
+          <w:rFonts w:cs="Arial"/>
+          <w:color w:val="000000" w:themeColor="text1"/>
+          <w:sz w:val="22"/>
+          <w:szCs w:val="22"/>
+        </w:rPr>
+        <w:t>eventing</w:t>
+      </w:r>
+      <w:proofErr w:type="spellEnd"/>
+      <w:r>
+        <w:rPr>
+          <w:rFonts w:cs="Arial"/>
+          <w:color w:val="000000" w:themeColor="text1"/>
+          <w:sz w:val="22"/>
+          <w:szCs w:val="22"/>
+        </w:rPr>
+        <w:t xml:space="preserve"> </w:t>
+      </w:r>
+      <w:r>
+        <w:rPr>
+          <w:rFonts w:cs="Arial"/>
+          <w:color w:val="000000" w:themeColor="text1"/>
+          <w:sz w:val="22"/>
+          <w:szCs w:val="22"/>
+        </w:rPr>
+        <w:t xml:space="preserve">libraries </w:t>
+      </w:r>
+      <w:r>
+        <w:rPr>
+          <w:rFonts w:cs="Arial"/>
+          <w:color w:val="000000" w:themeColor="text1"/>
+          <w:sz w:val="22"/>
+          <w:szCs w:val="22"/>
+        </w:rPr>
+        <w:t>to reduce latency. Tested performance of software and hardware related to execution systems, including continuous performance testing of our core software products.</w:t>
+      </w:r>
+    </w:p>
+    <w:p>
+      <w:pPr>
+        <w:rPr>
+          <w:rFonts w:cs="Arial"/>
+          <w:color w:val="000000" w:themeColor="text1"/>
+          <w:sz w:val="22"/>
+          <w:szCs w:val="22"/>
         </w:rPr>
       </w:pPr>
     </w:p>
@@ -373,42 +626,35 @@
           <w:b/>
           <w:color w:val="000000" w:themeColor="text1"/>
         </w:rPr>
-        <w:t>Senior Developer</w:t>
-      </w:r>
-      <w:r>
-        <w:rPr>
-          <w:rFonts w:cs="Arial"/>
-          <w:b/>
-          <w:color w:val="000000" w:themeColor="text1"/>
-        </w:rPr>
-        <w:t xml:space="preserve"> </w:t>
-      </w:r>
-    </w:p>
-    <w:p>
-      <w:pPr>
-        <w:rPr>
-          <w:rFonts w:cs="Arial"/>
-          <w:b/>
-          <w:color w:val="000000" w:themeColor="text1"/>
-        </w:rPr>
-      </w:pPr>
-      <w:r>
-        <w:rPr>
-          <w:rFonts w:cs="Arial"/>
-          <w:color w:val="000000" w:themeColor="text1"/>
-          <w:sz w:val="22"/>
-          <w:szCs w:val="22"/>
-        </w:rPr>
-        <w:t>TradeForecaster</w:t>
-      </w:r>
-      <w:r>
-        <w:rPr>
-          <w:rFonts w:cs="Arial"/>
-          <w:color w:val="000000" w:themeColor="text1"/>
-          <w:sz w:val="22"/>
-          <w:szCs w:val="22"/>
-        </w:rPr>
-        <w:t xml:space="preserve"> (2007-2011)</w:t>
+        <w:t>Associate Director</w:t>
+      </w:r>
+    </w:p>
+    <w:p>
+      <w:pPr>
+        <w:rPr>
+          <w:rFonts w:cs="Arial"/>
+          <w:color w:val="000000" w:themeColor="text1"/>
+          <w:sz w:val="22"/>
+          <w:szCs w:val="22"/>
+        </w:rPr>
+      </w:pPr>
+      <w:r>
+        <w:rPr>
+          <w:rFonts w:cs="Arial"/>
+          <w:color w:val="000000" w:themeColor="text1"/>
+          <w:sz w:val="22"/>
+          <w:szCs w:val="22"/>
+        </w:rPr>
+        <w:t>CTC</w:t>
+      </w:r>
+      <w:r>
+        <w:rPr>
+          <w:rFonts w:cs="Arial"/>
+          <w:color w:val="000000" w:themeColor="text1"/>
+          <w:sz w:val="22"/>
+          <w:szCs w:val="22"/>
+        </w:rPr>
+        <w:t xml:space="preserve"> (2006-2007)</w:t>
       </w:r>
     </w:p>
     <w:p>
@@ -429,43 +675,25 @@
           <w:sz w:val="22"/>
           <w:szCs w:val="22"/>
         </w:rPr>
-        <w:t>Delivered</w:t>
-      </w:r>
-      <w:r>
-        <w:rPr>
-          <w:rFonts w:cs="Arial"/>
-          <w:color w:val="000000" w:themeColor="text1"/>
-          <w:sz w:val="22"/>
-          <w:szCs w:val="22"/>
-        </w:rPr>
-        <w:t xml:space="preserve"> very low latency trading elect</w:t>
-      </w:r>
-      <w:r>
-        <w:rPr>
-          <w:rFonts w:cs="Arial"/>
-          <w:color w:val="000000" w:themeColor="text1"/>
-          <w:sz w:val="22"/>
-          <w:szCs w:val="22"/>
-        </w:rPr>
-        <w:t>ronic trading infrastructure.  O</w:t>
-      </w:r>
-      <w:r>
-        <w:rPr>
-          <w:rFonts w:cs="Arial"/>
-          <w:color w:val="000000" w:themeColor="text1"/>
-          <w:sz w:val="22"/>
-          <w:szCs w:val="22"/>
-        </w:rPr>
-        <w:t xml:space="preserve">ptimized market data parsing and order entry adapters, reduced memory footprint and churn of key </w:t>
-      </w:r>
-      <w:r>
-        <w:rPr>
-          <w:rFonts w:cs="Arial"/>
-          <w:color w:val="000000" w:themeColor="text1"/>
-          <w:sz w:val="22"/>
-          <w:szCs w:val="22"/>
-        </w:rPr>
-        <w:t>systems, developed custom routing and eventing structures to reduce latency. Tested performance of software and hardware related to low latency execution systems, including continuous performance testing of our core software products.</w:t>
+        <w:t xml:space="preserve">Led a team of developers to deliver an </w:t>
+      </w:r>
+      <w:r>
+        <w:rPr>
+          <w:rFonts w:cs="Arial"/>
+          <w:color w:val="000000" w:themeColor="text1"/>
+          <w:sz w:val="22"/>
+          <w:szCs w:val="22"/>
+        </w:rPr>
+        <w:t>option value delivery system for electronic market making in derivatives products. Optimized performance of cor</w:t>
+      </w:r>
+      <w:r>
+        <w:rPr>
+          <w:rFonts w:cs="Arial"/>
+          <w:color w:val="000000" w:themeColor="text1"/>
+          <w:sz w:val="22"/>
+          <w:szCs w:val="22"/>
+        </w:rPr>
+        <w:t>e risk calculation software and developed predictive caching of valuation calculations. Improved the reliability of risk and valuation systems through automated testing, builds and deployments.</w:t>
       </w:r>
     </w:p>
     <w:p>
@@ -492,35 +720,35 @@
           <w:b/>
           <w:color w:val="000000" w:themeColor="text1"/>
         </w:rPr>
-        <w:t>Associate Director</w:t>
-      </w:r>
-    </w:p>
-    <w:p>
-      <w:pPr>
-        <w:rPr>
-          <w:rFonts w:cs="Arial"/>
-          <w:color w:val="000000" w:themeColor="text1"/>
-          <w:sz w:val="22"/>
-          <w:szCs w:val="22"/>
-        </w:rPr>
-      </w:pPr>
-      <w:r>
-        <w:rPr>
-          <w:rFonts w:cs="Arial"/>
-          <w:color w:val="000000" w:themeColor="text1"/>
-          <w:sz w:val="22"/>
-          <w:szCs w:val="22"/>
-        </w:rPr>
-        <w:t>CTC</w:t>
-      </w:r>
-      <w:r>
-        <w:rPr>
-          <w:rFonts w:cs="Arial"/>
-          <w:color w:val="000000" w:themeColor="text1"/>
-          <w:sz w:val="22"/>
-          <w:szCs w:val="22"/>
-        </w:rPr>
-        <w:t xml:space="preserve"> (2006-2007)</w:t>
+        <w:t>Development Team Lead</w:t>
+      </w:r>
+    </w:p>
+    <w:p>
+      <w:pPr>
+        <w:rPr>
+          <w:rFonts w:cs="Arial"/>
+          <w:color w:val="000000" w:themeColor="text1"/>
+          <w:sz w:val="22"/>
+          <w:szCs w:val="22"/>
+        </w:rPr>
+      </w:pPr>
+      <w:r>
+        <w:rPr>
+          <w:rFonts w:cs="Arial"/>
+          <w:color w:val="000000" w:themeColor="text1"/>
+          <w:sz w:val="22"/>
+          <w:szCs w:val="22"/>
+        </w:rPr>
+        <w:t>DRW Trading</w:t>
+      </w:r>
+      <w:r>
+        <w:rPr>
+          <w:rFonts w:cs="Arial"/>
+          <w:color w:val="000000" w:themeColor="text1"/>
+          <w:sz w:val="22"/>
+          <w:szCs w:val="22"/>
+        </w:rPr>
+        <w:t xml:space="preserve"> (2002-2006)</w:t>
       </w:r>
     </w:p>
     <w:p>
@@ -541,101 +769,43 @@
           <w:sz w:val="22"/>
           <w:szCs w:val="22"/>
         </w:rPr>
-        <w:t xml:space="preserve">Led a team of developers to deliver an </w:t>
-      </w:r>
-      <w:r>
-        <w:rPr>
-          <w:rFonts w:cs="Arial"/>
-          <w:color w:val="000000" w:themeColor="text1"/>
-          <w:sz w:val="22"/>
-          <w:szCs w:val="22"/>
-        </w:rPr>
-        <w:t>option value delivery system for electronic market making in derivatives products. Optimized performance of cor</w:t>
-      </w:r>
-      <w:r>
-        <w:rPr>
-          <w:rFonts w:cs="Arial"/>
-          <w:color w:val="000000" w:themeColor="text1"/>
-          <w:sz w:val="22"/>
-          <w:szCs w:val="22"/>
-        </w:rPr>
-        <w:t>e risk calculation software and developed predictive caching of valuation calculations. Improved the reliability of risk and valuation systems through automated testing, builds and deployments.</w:t>
-      </w:r>
-    </w:p>
-    <w:p>
-      <w:pPr>
-        <w:rPr>
-          <w:rFonts w:cs="Arial"/>
-          <w:color w:val="000000" w:themeColor="text1"/>
-          <w:sz w:val="22"/>
-          <w:szCs w:val="22"/>
-        </w:rPr>
-      </w:pPr>
-    </w:p>
-    <w:p>
-      <w:pPr>
-        <w:rPr>
-          <w:rFonts w:cs="Arial"/>
-          <w:b/>
-          <w:color w:val="000000" w:themeColor="text1"/>
-        </w:rPr>
-      </w:pPr>
-      <w:r>
-        <w:rPr>
-          <w:rFonts w:cs="Arial"/>
-          <w:b/>
-          <w:color w:val="000000" w:themeColor="text1"/>
-        </w:rPr>
-        <w:t>Development Team Lead</w:t>
-      </w:r>
-    </w:p>
-    <w:p>
-      <w:pPr>
-        <w:rPr>
-          <w:rFonts w:cs="Arial"/>
-          <w:color w:val="000000" w:themeColor="text1"/>
-          <w:sz w:val="22"/>
-          <w:szCs w:val="22"/>
-        </w:rPr>
-      </w:pPr>
-      <w:r>
-        <w:rPr>
-          <w:rFonts w:cs="Arial"/>
-          <w:color w:val="000000" w:themeColor="text1"/>
-          <w:sz w:val="22"/>
-          <w:szCs w:val="22"/>
-        </w:rPr>
-        <w:t>DRW Trading</w:t>
-      </w:r>
-      <w:r>
-        <w:rPr>
-          <w:rFonts w:cs="Arial"/>
-          <w:color w:val="000000" w:themeColor="text1"/>
-          <w:sz w:val="22"/>
-          <w:szCs w:val="22"/>
-        </w:rPr>
-        <w:t xml:space="preserve"> (2002-2006)</w:t>
-      </w:r>
-    </w:p>
-    <w:p>
-      <w:pPr>
-        <w:spacing w:before="120"/>
-        <w:ind w:left="180"/>
-        <w:rPr>
-          <w:rFonts w:cs="Arial"/>
-          <w:color w:val="000000" w:themeColor="text1"/>
-          <w:sz w:val="22"/>
-          <w:szCs w:val="22"/>
-        </w:rPr>
-      </w:pPr>
-      <w:r>
-        <w:rPr>
-          <w:rFonts w:cs="Arial"/>
-          <w:color w:val="000000" w:themeColor="text1"/>
-          <w:sz w:val="22"/>
-          <w:szCs w:val="22"/>
-        </w:rPr>
-        <w:t>Delivered new back end systems for trade collection and risk management reporting.  Improved interest rate product option models, delivering more reliable values with better performance and integration with live trading systems. Delivered derivate valuation libraries for market making and live algorithmic systems.</w:t>
+        <w:t xml:space="preserve">Delivered new back end systems for trade collection and risk management reporting.  Improved interest rate product option models, delivering more reliable values with better performance and integration with live trading systems. </w:t>
+      </w:r>
+      <w:r>
+        <w:rPr>
+          <w:rFonts w:cs="Arial"/>
+          <w:color w:val="000000" w:themeColor="text1"/>
+          <w:sz w:val="22"/>
+          <w:szCs w:val="22"/>
+        </w:rPr>
+        <w:t>Created</w:t>
+      </w:r>
+      <w:r>
+        <w:rPr>
+          <w:rFonts w:cs="Arial"/>
+          <w:color w:val="000000" w:themeColor="text1"/>
+          <w:sz w:val="22"/>
+          <w:szCs w:val="22"/>
+        </w:rPr>
+        <w:t xml:space="preserve"> derivat</w:t>
+      </w:r>
+      <w:r>
+        <w:rPr>
+          <w:rFonts w:cs="Arial"/>
+          <w:color w:val="000000" w:themeColor="text1"/>
+          <w:sz w:val="22"/>
+          <w:szCs w:val="22"/>
+        </w:rPr>
+        <w:t>iv</w:t>
+      </w:r>
+      <w:r>
+        <w:rPr>
+          <w:rFonts w:cs="Arial"/>
+          <w:color w:val="000000" w:themeColor="text1"/>
+          <w:sz w:val="22"/>
+          <w:szCs w:val="22"/>
+        </w:rPr>
+        <w:t>e valuation libraries for market making and live algorithmic systems.</w:t>
       </w:r>
     </w:p>
     <w:p>
@@ -1421,7 +1591,7 @@
 </file>
 
 <file path=customXml/itemProps1.xml><?xml version="1.0" encoding="utf-8"?>
-<ds:datastoreItem xmlns:ds="http://schemas.openxmlformats.org/officeDocument/2006/customXml" ds:itemID="{9A9DBF2B-7D09-2E42-8D02-C56497F6B5B2}">
+<ds:datastoreItem xmlns:ds="http://schemas.openxmlformats.org/officeDocument/2006/customXml" ds:itemID="{63FB5917-6A45-4743-BE85-AAC423214673}">
   <ds:schemaRefs>
     <ds:schemaRef ds:uri="http://schemas.openxmlformats.org/officeDocument/2006/bibliography"/>
   </ds:schemaRefs>

</xml_diff>